<commit_message>
Installation instructions for GUI
</commit_message>
<xml_diff>
--- a/documentation/NMSM Pipeline Installation Instructions.docx
+++ b/documentation/NMSM Pipeline Installation Instructions.docx
@@ -705,18 +705,8 @@
           <w:sz w:val="22"/>
           <w:szCs w:val="22"/>
         </w:rPr>
-        <w:t xml:space="preserve">&gt;&gt; </w:t>
-      </w:r>
-      <w:proofErr w:type="spellStart"/>
-      <w:r>
-        <w:rPr>
-          <w:rFonts w:ascii="Arial" w:hAnsi="Arial" w:cs="Arial"/>
-          <w:sz w:val="22"/>
-          <w:szCs w:val="22"/>
-        </w:rPr>
-        <w:t>gpopsMatlabPathSetup</w:t>
-      </w:r>
-      <w:proofErr w:type="spellEnd"/>
+        <w:t>&gt;&gt; gpopsMatlabPathSetup</w:t>
+      </w:r>
     </w:p>
     <w:p>
       <w:pPr>
@@ -800,25 +790,7 @@
           <w:sz w:val="22"/>
           <w:szCs w:val="22"/>
         </w:rPr>
-        <w:t>In your GPOPS-II installation, go to the ‘</w:t>
-      </w:r>
-      <w:proofErr w:type="spellStart"/>
-      <w:r>
-        <w:rPr>
-          <w:rFonts w:ascii="Arial" w:hAnsi="Arial" w:cs="Arial"/>
-          <w:sz w:val="22"/>
-          <w:szCs w:val="22"/>
-        </w:rPr>
-        <w:t>ipopt</w:t>
-      </w:r>
-      <w:proofErr w:type="spellEnd"/>
-      <w:r>
-        <w:rPr>
-          <w:rFonts w:ascii="Arial" w:hAnsi="Arial" w:cs="Arial"/>
-          <w:sz w:val="22"/>
-          <w:szCs w:val="22"/>
-        </w:rPr>
-        <w:t>’ folder (GPOPS-</w:t>
+        <w:t>In your GPOPS-II installation, go to the ‘ipopt’ folder (GPOPS-</w:t>
       </w:r>
       <w:r>
         <w:rPr>
@@ -834,43 +806,7 @@
           <w:sz w:val="22"/>
           <w:szCs w:val="22"/>
         </w:rPr>
-        <w:t>\</w:t>
-      </w:r>
-      <w:proofErr w:type="spellStart"/>
-      <w:r>
-        <w:rPr>
-          <w:rFonts w:ascii="Arial" w:hAnsi="Arial" w:cs="Arial"/>
-          <w:sz w:val="22"/>
-          <w:szCs w:val="22"/>
-        </w:rPr>
-        <w:t>nlp</w:t>
-      </w:r>
-      <w:proofErr w:type="spellEnd"/>
-      <w:r>
-        <w:rPr>
-          <w:rFonts w:ascii="Arial" w:hAnsi="Arial" w:cs="Arial"/>
-          <w:sz w:val="22"/>
-          <w:szCs w:val="22"/>
-        </w:rPr>
-        <w:t>\</w:t>
-      </w:r>
-      <w:proofErr w:type="spellStart"/>
-      <w:r>
-        <w:rPr>
-          <w:rFonts w:ascii="Arial" w:hAnsi="Arial" w:cs="Arial"/>
-          <w:sz w:val="22"/>
-          <w:szCs w:val="22"/>
-        </w:rPr>
-        <w:t>ipopt</w:t>
-      </w:r>
-      <w:proofErr w:type="spellEnd"/>
-      <w:r>
-        <w:rPr>
-          <w:rFonts w:ascii="Arial" w:hAnsi="Arial" w:cs="Arial"/>
-          <w:sz w:val="22"/>
-          <w:szCs w:val="22"/>
-        </w:rPr>
-        <w:t>).</w:t>
+        <w:t>\nlp\ipopt).</w:t>
       </w:r>
       <w:r>
         <w:rPr>
@@ -886,25 +822,7 @@
           <w:sz w:val="22"/>
           <w:szCs w:val="22"/>
         </w:rPr>
-        <w:t>There should be a file called ‘</w:t>
-      </w:r>
-      <w:proofErr w:type="gramStart"/>
-      <w:r>
-        <w:rPr>
-          <w:rFonts w:ascii="Arial" w:hAnsi="Arial" w:cs="Arial"/>
-          <w:sz w:val="22"/>
-          <w:szCs w:val="22"/>
-        </w:rPr>
-        <w:t>ipopt.mexw</w:t>
-      </w:r>
-      <w:proofErr w:type="gramEnd"/>
-      <w:r>
-        <w:rPr>
-          <w:rFonts w:ascii="Arial" w:hAnsi="Arial" w:cs="Arial"/>
-          <w:sz w:val="22"/>
-          <w:szCs w:val="22"/>
-        </w:rPr>
-        <w:t xml:space="preserve">64’. Replace this file with </w:t>
+        <w:t xml:space="preserve">There should be a file called ‘ipopt.mexw64’. Replace this file with </w:t>
       </w:r>
       <w:hyperlink r:id="rId8" w:history="1">
         <w:r>
@@ -914,45 +832,7 @@
             <w:sz w:val="22"/>
             <w:szCs w:val="22"/>
           </w:rPr>
-          <w:t>the version of ‘</w:t>
-        </w:r>
-        <w:proofErr w:type="gramStart"/>
-        <w:r>
-          <w:rPr>
-            <w:rStyle w:val="Hyperlink"/>
-            <w:rFonts w:ascii="Arial" w:hAnsi="Arial" w:cs="Arial"/>
-            <w:sz w:val="22"/>
-            <w:szCs w:val="22"/>
-          </w:rPr>
-          <w:t>ipopt.mexw</w:t>
-        </w:r>
-        <w:proofErr w:type="gramEnd"/>
-        <w:r>
-          <w:rPr>
-            <w:rStyle w:val="Hyperlink"/>
-            <w:rFonts w:ascii="Arial" w:hAnsi="Arial" w:cs="Arial"/>
-            <w:sz w:val="22"/>
-            <w:szCs w:val="22"/>
-          </w:rPr>
-          <w:t>64’ in</w:t>
-        </w:r>
-        <w:r>
-          <w:rPr>
-            <w:rStyle w:val="Hyperlink"/>
-            <w:rFonts w:ascii="Arial" w:hAnsi="Arial" w:cs="Arial"/>
-            <w:sz w:val="22"/>
-            <w:szCs w:val="22"/>
-          </w:rPr>
-          <w:t xml:space="preserve"> </w:t>
-        </w:r>
-        <w:r>
-          <w:rPr>
-            <w:rStyle w:val="Hyperlink"/>
-            <w:rFonts w:ascii="Arial" w:hAnsi="Arial" w:cs="Arial"/>
-            <w:sz w:val="22"/>
-            <w:szCs w:val="22"/>
-          </w:rPr>
-          <w:t>this distribution</w:t>
+          <w:t>the version of ‘ipopt.mexw64’ in this distribution</w:t>
         </w:r>
       </w:hyperlink>
       <w:r>
@@ -1000,25 +880,7 @@
           <w:sz w:val="22"/>
           <w:szCs w:val="22"/>
         </w:rPr>
-        <w:t xml:space="preserve">(Mac only) If necessary, remove the quarantine attribute from the </w:t>
-      </w:r>
-      <w:proofErr w:type="spellStart"/>
-      <w:r>
-        <w:rPr>
-          <w:rFonts w:ascii="Arial" w:hAnsi="Arial" w:cs="Arial"/>
-          <w:sz w:val="22"/>
-          <w:szCs w:val="22"/>
-        </w:rPr>
-        <w:t>ipopt</w:t>
-      </w:r>
-      <w:proofErr w:type="spellEnd"/>
-      <w:r>
-        <w:rPr>
-          <w:rFonts w:ascii="Arial" w:hAnsi="Arial" w:cs="Arial"/>
-          <w:sz w:val="22"/>
-          <w:szCs w:val="22"/>
-        </w:rPr>
-        <w:t xml:space="preserve"> MEX file using the following steps:</w:t>
+        <w:t>(Mac only) If necessary, remove the quarantine attribute from the ipopt MEX file using the following steps:</w:t>
       </w:r>
     </w:p>
     <w:p>
@@ -1062,25 +924,7 @@
           <w:sz w:val="22"/>
           <w:szCs w:val="22"/>
         </w:rPr>
-        <w:t xml:space="preserve">Change directories to the </w:t>
-      </w:r>
-      <w:proofErr w:type="spellStart"/>
-      <w:r>
-        <w:rPr>
-          <w:rFonts w:ascii="Arial" w:hAnsi="Arial" w:cs="Arial"/>
-          <w:sz w:val="22"/>
-          <w:szCs w:val="22"/>
-        </w:rPr>
-        <w:t>ipopt</w:t>
-      </w:r>
-      <w:proofErr w:type="spellEnd"/>
-      <w:r>
-        <w:rPr>
-          <w:rFonts w:ascii="Arial" w:hAnsi="Arial" w:cs="Arial"/>
-          <w:sz w:val="22"/>
-          <w:szCs w:val="22"/>
-        </w:rPr>
-        <w:t xml:space="preserve"> folder within the GPOPS-II-Distribution folder</w:t>
+        <w:t>Change directories to the ipopt folder within the GPOPS-II-Distribution folder</w:t>
       </w:r>
     </w:p>
     <w:p>
@@ -1102,71 +946,7 @@
           <w:sz w:val="22"/>
           <w:szCs w:val="22"/>
         </w:rPr>
-        <w:t xml:space="preserve">Run the following command: </w:t>
-      </w:r>
-      <w:proofErr w:type="spellStart"/>
-      <w:r>
-        <w:rPr>
-          <w:rFonts w:ascii="Arial" w:hAnsi="Arial" w:cs="Arial"/>
-          <w:sz w:val="22"/>
-          <w:szCs w:val="22"/>
-        </w:rPr>
-        <w:t>xattr</w:t>
-      </w:r>
-      <w:proofErr w:type="spellEnd"/>
-      <w:r>
-        <w:rPr>
-          <w:rFonts w:ascii="Arial" w:hAnsi="Arial" w:cs="Arial"/>
-          <w:sz w:val="22"/>
-          <w:szCs w:val="22"/>
-        </w:rPr>
-        <w:t xml:space="preserve"> -d </w:t>
-      </w:r>
-      <w:proofErr w:type="spellStart"/>
-      <w:proofErr w:type="gramStart"/>
-      <w:r>
-        <w:rPr>
-          <w:rFonts w:ascii="Arial" w:hAnsi="Arial" w:cs="Arial"/>
-          <w:sz w:val="22"/>
-          <w:szCs w:val="22"/>
-        </w:rPr>
-        <w:t>com.apple</w:t>
-      </w:r>
-      <w:proofErr w:type="gramEnd"/>
-      <w:r>
-        <w:rPr>
-          <w:rFonts w:ascii="Arial" w:hAnsi="Arial" w:cs="Arial"/>
-          <w:sz w:val="22"/>
-          <w:szCs w:val="22"/>
-        </w:rPr>
-        <w:t>.quarantine</w:t>
-      </w:r>
-      <w:proofErr w:type="spellEnd"/>
-      <w:r>
-        <w:rPr>
-          <w:rFonts w:ascii="Arial" w:hAnsi="Arial" w:cs="Arial"/>
-          <w:sz w:val="22"/>
-          <w:szCs w:val="22"/>
-        </w:rPr>
-        <w:t xml:space="preserve"> </w:t>
-      </w:r>
-      <w:proofErr w:type="gramStart"/>
-      <w:r>
-        <w:rPr>
-          <w:rFonts w:ascii="Arial" w:hAnsi="Arial" w:cs="Arial"/>
-          <w:sz w:val="22"/>
-          <w:szCs w:val="22"/>
-        </w:rPr>
-        <w:t>ipopt.mexmaci</w:t>
-      </w:r>
-      <w:proofErr w:type="gramEnd"/>
-      <w:r>
-        <w:rPr>
-          <w:rFonts w:ascii="Arial" w:hAnsi="Arial" w:cs="Arial"/>
-          <w:sz w:val="22"/>
-          <w:szCs w:val="22"/>
-        </w:rPr>
-        <w:t>64</w:t>
+        <w:t>Run the following command: xattr -d com.apple.quarantine ipopt.mexmaci64</w:t>
       </w:r>
     </w:p>
     <w:p>
@@ -1273,25 +1053,7 @@
             <w:sz w:val="22"/>
             <w:szCs w:val="22"/>
           </w:rPr>
-          <w:t>p</w:t>
-        </w:r>
-        <w:r>
-          <w:rPr>
-            <w:rStyle w:val="Hyperlink"/>
-            <w:rFonts w:ascii="Arial" w:hAnsi="Arial" w:cs="Arial"/>
-            <w:sz w:val="22"/>
-            <w:szCs w:val="22"/>
-          </w:rPr>
-          <w:t>r</w:t>
-        </w:r>
-        <w:r>
-          <w:rPr>
-            <w:rStyle w:val="Hyperlink"/>
-            <w:rFonts w:ascii="Arial" w:hAnsi="Arial" w:cs="Arial"/>
-            <w:sz w:val="22"/>
-            <w:szCs w:val="22"/>
-          </w:rPr>
-          <w:t>oject</w:t>
+          <w:t>project</w:t>
         </w:r>
       </w:hyperlink>
       <w:r>
@@ -1450,25 +1212,7 @@
           <w:sz w:val="22"/>
           <w:szCs w:val="22"/>
         </w:rPr>
-        <w:t xml:space="preserve"> to the folder where you installed </w:t>
-      </w:r>
-      <w:proofErr w:type="spellStart"/>
-      <w:r>
-        <w:rPr>
-          <w:rFonts w:ascii="Arial" w:hAnsi="Arial" w:cs="Arial"/>
-          <w:sz w:val="22"/>
-          <w:szCs w:val="22"/>
-        </w:rPr>
-        <w:t>nmsm</w:t>
-      </w:r>
-      <w:proofErr w:type="spellEnd"/>
-      <w:r>
-        <w:rPr>
-          <w:rFonts w:ascii="Arial" w:hAnsi="Arial" w:cs="Arial"/>
-          <w:sz w:val="22"/>
-          <w:szCs w:val="22"/>
-        </w:rPr>
-        <w:t>-core</w:t>
+        <w:t xml:space="preserve"> to the folder where you installed nmsm-core</w:t>
       </w:r>
       <w:r>
         <w:rPr>
@@ -1507,25 +1251,7 @@
           <w:sz w:val="22"/>
           <w:szCs w:val="22"/>
         </w:rPr>
-        <w:t xml:space="preserve">on the project file </w:t>
-      </w:r>
-      <w:proofErr w:type="spellStart"/>
-      <w:r>
-        <w:rPr>
-          <w:rFonts w:ascii="Arial" w:hAnsi="Arial" w:cs="Arial"/>
-          <w:sz w:val="22"/>
-          <w:szCs w:val="22"/>
-        </w:rPr>
-        <w:t>Project.prj</w:t>
-      </w:r>
-      <w:proofErr w:type="spellEnd"/>
-      <w:r>
-        <w:rPr>
-          <w:rFonts w:ascii="Arial" w:hAnsi="Arial" w:cs="Arial"/>
-          <w:sz w:val="22"/>
-          <w:szCs w:val="22"/>
-        </w:rPr>
-        <w:t xml:space="preserve"> to set up your environment.</w:t>
+        <w:t>on the project file Project.prj to set up your environment.</w:t>
       </w:r>
       <w:r>
         <w:rPr>
@@ -1701,23 +1427,13 @@
         </w:rPr>
         <w:t xml:space="preserve">Unzip the </w:t>
       </w:r>
-      <w:proofErr w:type="spellStart"/>
-      <w:r>
-        <w:rPr>
-          <w:rFonts w:ascii="Arial" w:hAnsi="Arial" w:cs="Arial"/>
-          <w:sz w:val="22"/>
-          <w:szCs w:val="22"/>
-        </w:rPr>
-        <w:t>nmsm</w:t>
-      </w:r>
-      <w:proofErr w:type="spellEnd"/>
-      <w:r>
-        <w:rPr>
-          <w:rFonts w:ascii="Arial" w:hAnsi="Arial" w:cs="Arial"/>
-          <w:sz w:val="22"/>
-          <w:szCs w:val="22"/>
-        </w:rPr>
-        <w:t xml:space="preserve">-tutorial </w:t>
+      <w:r>
+        <w:rPr>
+          <w:rFonts w:ascii="Arial" w:hAnsi="Arial" w:cs="Arial"/>
+          <w:sz w:val="22"/>
+          <w:szCs w:val="22"/>
+        </w:rPr>
+        <w:t xml:space="preserve">nmsm-tutorial </w:t>
       </w:r>
       <w:r>
         <w:rPr>
@@ -1749,25 +1465,159 @@
           <w:sz w:val="22"/>
           <w:szCs w:val="22"/>
         </w:rPr>
-        <w:t xml:space="preserve"> where you installed the </w:t>
-      </w:r>
-      <w:proofErr w:type="spellStart"/>
-      <w:r>
-        <w:rPr>
-          <w:rFonts w:ascii="Arial" w:hAnsi="Arial" w:cs="Arial"/>
-          <w:sz w:val="22"/>
-          <w:szCs w:val="22"/>
-        </w:rPr>
-        <w:t>nmsm</w:t>
-      </w:r>
-      <w:proofErr w:type="spellEnd"/>
-      <w:r>
-        <w:rPr>
-          <w:rFonts w:ascii="Arial" w:hAnsi="Arial" w:cs="Arial"/>
-          <w:sz w:val="22"/>
-          <w:szCs w:val="22"/>
-        </w:rPr>
-        <w:t>-core files.</w:t>
+        <w:t xml:space="preserve"> where you installed the nmsm-core files.</w:t>
+      </w:r>
+    </w:p>
+    <w:p>
+      <w:pPr>
+        <w:rPr>
+          <w:rFonts w:ascii="Arial" w:hAnsi="Arial" w:cs="Arial"/>
+          <w:sz w:val="22"/>
+          <w:szCs w:val="22"/>
+        </w:rPr>
+      </w:pPr>
+    </w:p>
+    <w:p>
+      <w:pPr>
+        <w:rPr>
+          <w:rFonts w:ascii="Arial" w:hAnsi="Arial" w:cs="Arial"/>
+          <w:b/>
+          <w:bCs/>
+          <w:sz w:val="22"/>
+          <w:szCs w:val="22"/>
+        </w:rPr>
+      </w:pPr>
+      <w:r>
+        <w:rPr>
+          <w:rFonts w:ascii="Arial" w:hAnsi="Arial" w:cs="Arial"/>
+          <w:b/>
+          <w:bCs/>
+          <w:sz w:val="22"/>
+          <w:szCs w:val="22"/>
+        </w:rPr>
+        <w:br w:type="page"/>
+      </w:r>
+    </w:p>
+    <w:p>
+      <w:pPr>
+        <w:rPr>
+          <w:rFonts w:ascii="Arial" w:hAnsi="Arial" w:cs="Arial"/>
+          <w:b/>
+          <w:bCs/>
+          <w:sz w:val="22"/>
+          <w:szCs w:val="22"/>
+        </w:rPr>
+      </w:pPr>
+      <w:r>
+        <w:rPr>
+          <w:rFonts w:ascii="Arial" w:hAnsi="Arial" w:cs="Arial"/>
+          <w:b/>
+          <w:bCs/>
+          <w:sz w:val="22"/>
+          <w:szCs w:val="22"/>
+        </w:rPr>
+        <w:lastRenderedPageBreak/>
+        <w:t>NMSM Pipeline GUI (Windows only)</w:t>
+      </w:r>
+    </w:p>
+    <w:p>
+      <w:pPr>
+        <w:pStyle w:val="ListParagraph"/>
+        <w:numPr>
+          <w:ilvl w:val="0"/>
+          <w:numId w:val="7"/>
+        </w:numPr>
+        <w:ind w:left="270" w:hanging="270"/>
+        <w:rPr>
+          <w:rFonts w:ascii="Arial" w:hAnsi="Arial" w:cs="Arial"/>
+          <w:sz w:val="22"/>
+          <w:szCs w:val="22"/>
+        </w:rPr>
+      </w:pPr>
+      <w:r>
+        <w:rPr>
+          <w:rFonts w:ascii="Arial" w:hAnsi="Arial" w:cs="Arial"/>
+          <w:sz w:val="22"/>
+          <w:szCs w:val="22"/>
+        </w:rPr>
+        <w:t>Navigate to “nmsm-core\GUI”.</w:t>
+      </w:r>
+      <w:r>
+        <w:rPr>
+          <w:rFonts w:ascii="Arial" w:hAnsi="Arial" w:cs="Arial"/>
+          <w:sz w:val="22"/>
+          <w:szCs w:val="22"/>
+        </w:rPr>
+        <w:t xml:space="preserve"> This folder contains a .jar and .dll file.</w:t>
+      </w:r>
+    </w:p>
+    <w:p>
+      <w:pPr>
+        <w:pStyle w:val="ListParagraph"/>
+        <w:numPr>
+          <w:ilvl w:val="0"/>
+          <w:numId w:val="7"/>
+        </w:numPr>
+        <w:ind w:left="270" w:hanging="270"/>
+        <w:rPr>
+          <w:rFonts w:ascii="Arial" w:hAnsi="Arial" w:cs="Arial"/>
+          <w:sz w:val="22"/>
+          <w:szCs w:val="22"/>
+        </w:rPr>
+      </w:pPr>
+      <w:r>
+        <w:rPr>
+          <w:rFonts w:ascii="Arial" w:hAnsi="Arial" w:cs="Arial"/>
+          <w:sz w:val="22"/>
+          <w:szCs w:val="22"/>
+        </w:rPr>
+        <w:t>Copy rcnl-plugin.dll to a folder named “plugins” in your OpenSim installation directory. If there is no folder named “plugins”, create one.</w:t>
+      </w:r>
+    </w:p>
+    <w:p>
+      <w:pPr>
+        <w:pStyle w:val="ListParagraph"/>
+        <w:numPr>
+          <w:ilvl w:val="0"/>
+          <w:numId w:val="7"/>
+        </w:numPr>
+        <w:ind w:left="270" w:hanging="270"/>
+        <w:rPr>
+          <w:rFonts w:ascii="Arial" w:hAnsi="Arial" w:cs="Arial"/>
+          <w:sz w:val="22"/>
+          <w:szCs w:val="22"/>
+        </w:rPr>
+      </w:pPr>
+      <w:r>
+        <w:rPr>
+          <w:rFonts w:ascii="Arial" w:hAnsi="Arial" w:cs="Arial"/>
+          <w:sz w:val="22"/>
+          <w:szCs w:val="22"/>
+        </w:rPr>
+        <w:t xml:space="preserve">Open a Powershell window in your OpenSim installation directory. </w:t>
+      </w:r>
+    </w:p>
+    <w:p>
+      <w:pPr>
+        <w:pStyle w:val="ListParagraph"/>
+        <w:numPr>
+          <w:ilvl w:val="0"/>
+          <w:numId w:val="7"/>
+        </w:numPr>
+        <w:ind w:left="270" w:hanging="270"/>
+        <w:rPr>
+          <w:rFonts w:ascii="Arial" w:hAnsi="Arial" w:cs="Arial"/>
+          <w:sz w:val="22"/>
+          <w:szCs w:val="22"/>
+        </w:rPr>
+      </w:pPr>
+      <w:r>
+        <w:rPr>
+          <w:rFonts w:ascii="Arial" w:hAnsi="Arial" w:cs="Arial"/>
+          <w:sz w:val="22"/>
+          <w:szCs w:val="22"/>
+        </w:rPr>
+        <w:t>Run the command “opensim64 –reload {path to the .jar file}”. This file directory cannot have any spaces in it.</w:t>
       </w:r>
     </w:p>
     <w:p>
@@ -1803,25 +1653,7 @@
             <w:sz w:val="22"/>
             <w:szCs w:val="22"/>
           </w:rPr>
-          <w:t>NMSM Tutori</w:t>
-        </w:r>
-        <w:r>
-          <w:rPr>
-            <w:rStyle w:val="Hyperlink"/>
-            <w:rFonts w:ascii="Arial" w:hAnsi="Arial" w:cs="Arial"/>
-            <w:sz w:val="22"/>
-            <w:szCs w:val="22"/>
-          </w:rPr>
-          <w:t>a</w:t>
-        </w:r>
-        <w:r>
-          <w:rPr>
-            <w:rStyle w:val="Hyperlink"/>
-            <w:rFonts w:ascii="Arial" w:hAnsi="Arial" w:cs="Arial"/>
-            <w:sz w:val="22"/>
-            <w:szCs w:val="22"/>
-          </w:rPr>
-          <w:t>ls available with the NMSM Pipeline</w:t>
+          <w:t>NMSM Tutorials available with the NMSM Pipeline</w:t>
         </w:r>
       </w:hyperlink>
       <w:r>
@@ -1841,23 +1673,13 @@
           <w:szCs w:val="22"/>
         </w:rPr>
       </w:pPr>
-      <w:proofErr w:type="gramStart"/>
-      <w:r>
-        <w:rPr>
-          <w:rFonts w:ascii="Arial" w:hAnsi="Arial" w:cs="Arial"/>
-          <w:sz w:val="22"/>
-          <w:szCs w:val="22"/>
-        </w:rPr>
-        <w:t>sure</w:t>
-      </w:r>
-      <w:proofErr w:type="gramEnd"/>
-      <w:r>
-        <w:rPr>
-          <w:rFonts w:ascii="Arial" w:hAnsi="Arial" w:cs="Arial"/>
-          <w:sz w:val="22"/>
-          <w:szCs w:val="22"/>
-        </w:rPr>
-        <w:t xml:space="preserve"> your installation works correctly and to review how tools are used.</w:t>
+      <w:r>
+        <w:rPr>
+          <w:rFonts w:ascii="Arial" w:hAnsi="Arial" w:cs="Arial"/>
+          <w:sz w:val="22"/>
+          <w:szCs w:val="22"/>
+        </w:rPr>
+        <w:t>sure your installation works correctly and to review how tools are used.</w:t>
       </w:r>
     </w:p>
     <w:sectPr>
@@ -2301,6 +2123,92 @@
     </w:lvl>
   </w:abstractNum>
   <w:abstractNum w:abstractNumId="4" w15:restartNumberingAfterBreak="0">
+    <w:nsid w:val="6F3219C3"/>
+    <w:multiLevelType w:val="hybridMultilevel"/>
+    <w:tmpl w:val="065C766C"/>
+    <w:lvl w:ilvl="0" w:tplc="0409000F">
+      <w:start w:val="1"/>
+      <w:numFmt w:val="decimal"/>
+      <w:lvlText w:val="%1."/>
+      <w:lvlJc w:val="left"/>
+      <w:pPr>
+        <w:ind w:left="720" w:hanging="360"/>
+      </w:pPr>
+    </w:lvl>
+    <w:lvl w:ilvl="1" w:tplc="04090019" w:tentative="1">
+      <w:start w:val="1"/>
+      <w:numFmt w:val="lowerLetter"/>
+      <w:lvlText w:val="%2."/>
+      <w:lvlJc w:val="left"/>
+      <w:pPr>
+        <w:ind w:left="1440" w:hanging="360"/>
+      </w:pPr>
+    </w:lvl>
+    <w:lvl w:ilvl="2" w:tplc="0409001B" w:tentative="1">
+      <w:start w:val="1"/>
+      <w:numFmt w:val="lowerRoman"/>
+      <w:lvlText w:val="%3."/>
+      <w:lvlJc w:val="right"/>
+      <w:pPr>
+        <w:ind w:left="2160" w:hanging="180"/>
+      </w:pPr>
+    </w:lvl>
+    <w:lvl w:ilvl="3" w:tplc="0409000F" w:tentative="1">
+      <w:start w:val="1"/>
+      <w:numFmt w:val="decimal"/>
+      <w:lvlText w:val="%4."/>
+      <w:lvlJc w:val="left"/>
+      <w:pPr>
+        <w:ind w:left="2880" w:hanging="360"/>
+      </w:pPr>
+    </w:lvl>
+    <w:lvl w:ilvl="4" w:tplc="04090019" w:tentative="1">
+      <w:start w:val="1"/>
+      <w:numFmt w:val="lowerLetter"/>
+      <w:lvlText w:val="%5."/>
+      <w:lvlJc w:val="left"/>
+      <w:pPr>
+        <w:ind w:left="3600" w:hanging="360"/>
+      </w:pPr>
+    </w:lvl>
+    <w:lvl w:ilvl="5" w:tplc="0409001B" w:tentative="1">
+      <w:start w:val="1"/>
+      <w:numFmt w:val="lowerRoman"/>
+      <w:lvlText w:val="%6."/>
+      <w:lvlJc w:val="right"/>
+      <w:pPr>
+        <w:ind w:left="4320" w:hanging="180"/>
+      </w:pPr>
+    </w:lvl>
+    <w:lvl w:ilvl="6" w:tplc="0409000F" w:tentative="1">
+      <w:start w:val="1"/>
+      <w:numFmt w:val="decimal"/>
+      <w:lvlText w:val="%7."/>
+      <w:lvlJc w:val="left"/>
+      <w:pPr>
+        <w:ind w:left="5040" w:hanging="360"/>
+      </w:pPr>
+    </w:lvl>
+    <w:lvl w:ilvl="7" w:tplc="04090019" w:tentative="1">
+      <w:start w:val="1"/>
+      <w:numFmt w:val="lowerLetter"/>
+      <w:lvlText w:val="%8."/>
+      <w:lvlJc w:val="left"/>
+      <w:pPr>
+        <w:ind w:left="5760" w:hanging="360"/>
+      </w:pPr>
+    </w:lvl>
+    <w:lvl w:ilvl="8" w:tplc="0409001B" w:tentative="1">
+      <w:start w:val="1"/>
+      <w:numFmt w:val="lowerRoman"/>
+      <w:lvlText w:val="%9."/>
+      <w:lvlJc w:val="right"/>
+      <w:pPr>
+        <w:ind w:left="6480" w:hanging="180"/>
+      </w:pPr>
+    </w:lvl>
+  </w:abstractNum>
+  <w:abstractNum w:abstractNumId="5" w15:restartNumberingAfterBreak="0">
     <w:nsid w:val="78A07421"/>
     <w:multiLevelType w:val="hybridMultilevel"/>
     <w:tmpl w:val="9858EDA0"/>
@@ -2389,7 +2297,7 @@
       </w:pPr>
     </w:lvl>
   </w:abstractNum>
-  <w:abstractNum w:abstractNumId="5" w15:restartNumberingAfterBreak="0">
+  <w:abstractNum w:abstractNumId="6" w15:restartNumberingAfterBreak="0">
     <w:nsid w:val="7A124F0F"/>
     <w:multiLevelType w:val="hybridMultilevel"/>
     <w:tmpl w:val="D4042CA6"/>
@@ -2485,16 +2393,19 @@
     <w:abstractNumId w:val="0"/>
   </w:num>
   <w:num w:numId="3" w16cid:durableId="447047812">
-    <w:abstractNumId w:val="5"/>
+    <w:abstractNumId w:val="6"/>
   </w:num>
   <w:num w:numId="4" w16cid:durableId="1891307692">
-    <w:abstractNumId w:val="4"/>
+    <w:abstractNumId w:val="5"/>
   </w:num>
   <w:num w:numId="5" w16cid:durableId="1358120153">
     <w:abstractNumId w:val="1"/>
   </w:num>
   <w:num w:numId="6" w16cid:durableId="1405685579">
     <w:abstractNumId w:val="3"/>
+  </w:num>
+  <w:num w:numId="7" w16cid:durableId="666980006">
+    <w:abstractNumId w:val="4"/>
   </w:num>
 </w:numbering>
 </file>

</xml_diff>

<commit_message>
Update GUI installation instructions
</commit_message>
<xml_diff>
--- a/documentation/NMSM Pipeline Installation Instructions.docx
+++ b/documentation/NMSM Pipeline Installation Instructions.docx
@@ -886,7 +886,25 @@
           <w:sz w:val="22"/>
           <w:szCs w:val="22"/>
         </w:rPr>
-        <w:t xml:space="preserve">There should be a file called ‘ipopt.mexw64’. Replace this file with </w:t>
+        <w:t>There should be a file called ‘</w:t>
+      </w:r>
+      <w:proofErr w:type="gramStart"/>
+      <w:r>
+        <w:rPr>
+          <w:rFonts w:ascii="Arial" w:hAnsi="Arial" w:cs="Arial"/>
+          <w:sz w:val="22"/>
+          <w:szCs w:val="22"/>
+        </w:rPr>
+        <w:t>ipopt.mexw</w:t>
+      </w:r>
+      <w:proofErr w:type="gramEnd"/>
+      <w:r>
+        <w:rPr>
+          <w:rFonts w:ascii="Arial" w:hAnsi="Arial" w:cs="Arial"/>
+          <w:sz w:val="22"/>
+          <w:szCs w:val="22"/>
+        </w:rPr>
+        <w:t xml:space="preserve">64’. Replace this file with </w:t>
       </w:r>
       <w:hyperlink r:id="rId8" w:history="1">
         <w:r>
@@ -896,7 +914,27 @@
             <w:sz w:val="22"/>
             <w:szCs w:val="22"/>
           </w:rPr>
-          <w:t>the version of ‘ipopt.mexw64’ in this distribution</w:t>
+          <w:t>the version of ‘</w:t>
+        </w:r>
+        <w:proofErr w:type="gramStart"/>
+        <w:r>
+          <w:rPr>
+            <w:rStyle w:val="Hyperlink"/>
+            <w:rFonts w:ascii="Arial" w:hAnsi="Arial" w:cs="Arial"/>
+            <w:sz w:val="22"/>
+            <w:szCs w:val="22"/>
+          </w:rPr>
+          <w:t>ipopt.mexw</w:t>
+        </w:r>
+        <w:proofErr w:type="gramEnd"/>
+        <w:r>
+          <w:rPr>
+            <w:rStyle w:val="Hyperlink"/>
+            <w:rFonts w:ascii="Arial" w:hAnsi="Arial" w:cs="Arial"/>
+            <w:sz w:val="22"/>
+            <w:szCs w:val="22"/>
+          </w:rPr>
+          <w:t>64’ in this distribution</w:t>
         </w:r>
       </w:hyperlink>
       <w:r>
@@ -1067,13 +1105,23 @@
         <w:t xml:space="preserve"> -d </w:t>
       </w:r>
       <w:proofErr w:type="spellStart"/>
-      <w:r>
-        <w:rPr>
-          <w:rFonts w:ascii="Arial" w:hAnsi="Arial" w:cs="Arial"/>
-          <w:sz w:val="22"/>
-          <w:szCs w:val="22"/>
-        </w:rPr>
-        <w:t>com.apple.quarantine</w:t>
+      <w:proofErr w:type="gramStart"/>
+      <w:r>
+        <w:rPr>
+          <w:rFonts w:ascii="Arial" w:hAnsi="Arial" w:cs="Arial"/>
+          <w:sz w:val="22"/>
+          <w:szCs w:val="22"/>
+        </w:rPr>
+        <w:t>com.apple</w:t>
+      </w:r>
+      <w:proofErr w:type="gramEnd"/>
+      <w:r>
+        <w:rPr>
+          <w:rFonts w:ascii="Arial" w:hAnsi="Arial" w:cs="Arial"/>
+          <w:sz w:val="22"/>
+          <w:szCs w:val="22"/>
+        </w:rPr>
+        <w:t>.quarantine</w:t>
       </w:r>
       <w:proofErr w:type="spellEnd"/>
       <w:r>
@@ -1082,7 +1130,25 @@
           <w:sz w:val="22"/>
           <w:szCs w:val="22"/>
         </w:rPr>
-        <w:t xml:space="preserve"> ipopt.mexmaci64</w:t>
+        <w:t xml:space="preserve"> </w:t>
+      </w:r>
+      <w:proofErr w:type="gramStart"/>
+      <w:r>
+        <w:rPr>
+          <w:rFonts w:ascii="Arial" w:hAnsi="Arial" w:cs="Arial"/>
+          <w:sz w:val="22"/>
+          <w:szCs w:val="22"/>
+        </w:rPr>
+        <w:t>ipopt.mexmaci</w:t>
+      </w:r>
+      <w:proofErr w:type="gramEnd"/>
+      <w:r>
+        <w:rPr>
+          <w:rFonts w:ascii="Arial" w:hAnsi="Arial" w:cs="Arial"/>
+          <w:sz w:val="22"/>
+          <w:szCs w:val="22"/>
+        </w:rPr>
+        <w:t>64</w:t>
       </w:r>
     </w:p>
     <w:p>
@@ -1784,25 +1850,55 @@
           <w:sz w:val="22"/>
           <w:szCs w:val="22"/>
         </w:rPr>
-        <w:t xml:space="preserve"> This folder contains a .jar and .</w:t>
-      </w:r>
-      <w:proofErr w:type="spellStart"/>
-      <w:r>
-        <w:rPr>
-          <w:rFonts w:ascii="Arial" w:hAnsi="Arial" w:cs="Arial"/>
-          <w:sz w:val="22"/>
-          <w:szCs w:val="22"/>
-        </w:rPr>
-        <w:t>dll</w:t>
-      </w:r>
-      <w:proofErr w:type="spellEnd"/>
-      <w:r>
-        <w:rPr>
-          <w:rFonts w:ascii="Arial" w:hAnsi="Arial" w:cs="Arial"/>
-          <w:sz w:val="22"/>
-          <w:szCs w:val="22"/>
-        </w:rPr>
-        <w:t xml:space="preserve"> file.</w:t>
+        <w:t xml:space="preserve"> This folder contains </w:t>
+      </w:r>
+      <w:r>
+        <w:rPr>
+          <w:rFonts w:ascii="Arial" w:hAnsi="Arial" w:cs="Arial"/>
+          <w:sz w:val="22"/>
+          <w:szCs w:val="22"/>
+        </w:rPr>
+        <w:t>the org-opensim-rcnl</w:t>
+      </w:r>
+      <w:r>
+        <w:rPr>
+          <w:rFonts w:ascii="Arial" w:hAnsi="Arial" w:cs="Arial"/>
+          <w:sz w:val="22"/>
+          <w:szCs w:val="22"/>
+        </w:rPr>
+        <w:t xml:space="preserve">.jar and </w:t>
+      </w:r>
+      <w:r>
+        <w:rPr>
+          <w:rFonts w:ascii="Arial" w:hAnsi="Arial" w:cs="Arial"/>
+          <w:sz w:val="22"/>
+          <w:szCs w:val="22"/>
+        </w:rPr>
+        <w:t>rcnlPlugin</w:t>
+      </w:r>
+      <w:r>
+        <w:rPr>
+          <w:rFonts w:ascii="Arial" w:hAnsi="Arial" w:cs="Arial"/>
+          <w:sz w:val="22"/>
+          <w:szCs w:val="22"/>
+        </w:rPr>
+        <w:t>.dll file</w:t>
+      </w:r>
+      <w:r>
+        <w:rPr>
+          <w:rFonts w:ascii="Arial" w:hAnsi="Arial" w:cs="Arial"/>
+          <w:sz w:val="22"/>
+          <w:szCs w:val="22"/>
+        </w:rPr>
+        <w:t>s</w:t>
+      </w:r>
+      <w:r>
+        <w:rPr>
+          <w:rFonts w:ascii="Arial" w:hAnsi="Arial" w:cs="Arial"/>
+          <w:sz w:val="22"/>
+          <w:szCs w:val="22"/>
+        </w:rPr>
+        <w:t>.</w:t>
       </w:r>
     </w:p>
     <w:p>
@@ -1889,7 +1985,95 @@
           <w:sz w:val="22"/>
           <w:szCs w:val="22"/>
         </w:rPr>
-        <w:t>Run the command “opensim64 –reload {path to the .jar file}”. This file directory cannot have any spaces in it.</w:t>
+        <w:t xml:space="preserve">Run the command “opensim64 –reload {path to </w:t>
+      </w:r>
+      <w:r>
+        <w:rPr>
+          <w:rFonts w:ascii="Arial" w:hAnsi="Arial" w:cs="Arial"/>
+          <w:sz w:val="22"/>
+          <w:szCs w:val="22"/>
+        </w:rPr>
+        <w:t>org-opensim-rcnl</w:t>
+      </w:r>
+      <w:r>
+        <w:rPr>
+          <w:rFonts w:ascii="Arial" w:hAnsi="Arial" w:cs="Arial"/>
+          <w:sz w:val="22"/>
+          <w:szCs w:val="22"/>
+        </w:rPr>
+        <w:t xml:space="preserve">.jar}”. This file directory cannot have any </w:t>
+      </w:r>
+      <w:proofErr w:type="gramStart"/>
+      <w:r>
+        <w:rPr>
+          <w:rFonts w:ascii="Arial" w:hAnsi="Arial" w:cs="Arial"/>
+          <w:sz w:val="22"/>
+          <w:szCs w:val="22"/>
+        </w:rPr>
+        <w:t>spaces</w:t>
+      </w:r>
+      <w:proofErr w:type="gramEnd"/>
+      <w:r>
+        <w:rPr>
+          <w:rFonts w:ascii="Arial" w:hAnsi="Arial" w:cs="Arial"/>
+          <w:sz w:val="22"/>
+          <w:szCs w:val="22"/>
+        </w:rPr>
+        <w:t xml:space="preserve"> in it.</w:t>
+      </w:r>
+    </w:p>
+    <w:p>
+      <w:pPr>
+        <w:pStyle w:val="ListParagraph"/>
+        <w:numPr>
+          <w:ilvl w:val="0"/>
+          <w:numId w:val="7"/>
+        </w:numPr>
+        <w:ind w:left="270" w:hanging="270"/>
+        <w:rPr>
+          <w:rFonts w:ascii="Arial" w:hAnsi="Arial" w:cs="Arial"/>
+          <w:sz w:val="22"/>
+          <w:szCs w:val="22"/>
+        </w:rPr>
+      </w:pPr>
+      <w:r>
+        <w:rPr>
+          <w:rFonts w:ascii="Arial" w:hAnsi="Arial" w:cs="Arial"/>
+          <w:sz w:val="22"/>
+          <w:szCs w:val="22"/>
+        </w:rPr>
+        <w:t>Upon starting OpenSim, expand the “User Plugins” field under “Tools”, and click on “rcnlPlugin.dll” to load the plugin. This needs to be done every time OpenSim is opened.</w:t>
+      </w:r>
+    </w:p>
+    <w:p>
+      <w:pPr>
+        <w:pStyle w:val="ListParagraph"/>
+        <w:numPr>
+          <w:ilvl w:val="0"/>
+          <w:numId w:val="7"/>
+        </w:numPr>
+        <w:ind w:left="270" w:hanging="270"/>
+        <w:rPr>
+          <w:rFonts w:ascii="Arial" w:hAnsi="Arial" w:cs="Arial"/>
+          <w:sz w:val="22"/>
+          <w:szCs w:val="22"/>
+        </w:rPr>
+      </w:pPr>
+      <w:r>
+        <w:rPr>
+          <w:rFonts w:ascii="Arial" w:hAnsi="Arial" w:cs="Arial"/>
+          <w:sz w:val="22"/>
+          <w:szCs w:val="22"/>
+        </w:rPr>
+        <w:t>The NMSM Pipeline GUI tools will appear under the same “Tools” section</w:t>
+      </w:r>
+      <w:r>
+        <w:rPr>
+          <w:rFonts w:ascii="Arial" w:hAnsi="Arial" w:cs="Arial"/>
+          <w:sz w:val="22"/>
+          <w:szCs w:val="22"/>
+        </w:rPr>
+        <w:t>.</w:t>
       </w:r>
     </w:p>
     <w:p>
@@ -1945,13 +2129,23 @@
           <w:szCs w:val="22"/>
         </w:rPr>
       </w:pPr>
-      <w:r>
-        <w:rPr>
-          <w:rFonts w:ascii="Arial" w:hAnsi="Arial" w:cs="Arial"/>
-          <w:sz w:val="22"/>
-          <w:szCs w:val="22"/>
-        </w:rPr>
-        <w:t>sure your installation works correctly and to review how tools are used.</w:t>
+      <w:proofErr w:type="gramStart"/>
+      <w:r>
+        <w:rPr>
+          <w:rFonts w:ascii="Arial" w:hAnsi="Arial" w:cs="Arial"/>
+          <w:sz w:val="22"/>
+          <w:szCs w:val="22"/>
+        </w:rPr>
+        <w:t>sure</w:t>
+      </w:r>
+      <w:proofErr w:type="gramEnd"/>
+      <w:r>
+        <w:rPr>
+          <w:rFonts w:ascii="Arial" w:hAnsi="Arial" w:cs="Arial"/>
+          <w:sz w:val="22"/>
+          <w:szCs w:val="22"/>
+        </w:rPr>
+        <w:t xml:space="preserve"> your installation works correctly and to review how tools are used.</w:t>
       </w:r>
     </w:p>
     <w:sectPr>

</xml_diff>

<commit_message>
Fix typo in installation instructions
Word enjoys combining double hyphens
</commit_message>
<xml_diff>
--- a/documentation/NMSM Pipeline Installation Instructions.docx
+++ b/documentation/NMSM Pipeline Installation Instructions.docx
@@ -1985,7 +1985,23 @@
           <w:sz w:val="22"/>
           <w:szCs w:val="22"/>
         </w:rPr>
-        <w:t xml:space="preserve">Run the command “opensim64 –reload {path to </w:t>
+        <w:t xml:space="preserve">Run the command “opensim64 </w:t>
+      </w:r>
+      <w:r>
+        <w:rPr>
+          <w:rFonts w:ascii="Arial" w:hAnsi="Arial" w:cs="Arial"/>
+          <w:sz w:val="22"/>
+          <w:szCs w:val="22"/>
+        </w:rPr>
+        <w:t>--</w:t>
+      </w:r>
+      <w:r>
+        <w:rPr>
+          <w:rFonts w:ascii="Arial" w:hAnsi="Arial" w:cs="Arial"/>
+          <w:sz w:val="22"/>
+          <w:szCs w:val="22"/>
+        </w:rPr>
+        <w:t xml:space="preserve">reload {path to </w:t>
       </w:r>
       <w:r>
         <w:rPr>

</xml_diff>

<commit_message>
Change file path in GUI installation instructions
</commit_message>
<xml_diff>
--- a/documentation/NMSM Pipeline Installation Instructions.docx
+++ b/documentation/NMSM Pipeline Installation Instructions.docx
@@ -705,18 +705,8 @@
           <w:sz w:val="22"/>
           <w:szCs w:val="22"/>
         </w:rPr>
-        <w:t xml:space="preserve">&gt;&gt; </w:t>
-      </w:r>
-      <w:proofErr w:type="spellStart"/>
-      <w:r>
-        <w:rPr>
-          <w:rFonts w:ascii="Arial" w:hAnsi="Arial" w:cs="Arial"/>
-          <w:sz w:val="22"/>
-          <w:szCs w:val="22"/>
-        </w:rPr>
-        <w:t>gpopsMatlabPathSetup</w:t>
-      </w:r>
-      <w:proofErr w:type="spellEnd"/>
+        <w:t>&gt;&gt; gpopsMatlabPathSetup</w:t>
+      </w:r>
     </w:p>
     <w:p>
       <w:pPr>
@@ -800,25 +790,7 @@
           <w:sz w:val="22"/>
           <w:szCs w:val="22"/>
         </w:rPr>
-        <w:t>In your GPOPS-II installation, go to the ‘</w:t>
-      </w:r>
-      <w:proofErr w:type="spellStart"/>
-      <w:r>
-        <w:rPr>
-          <w:rFonts w:ascii="Arial" w:hAnsi="Arial" w:cs="Arial"/>
-          <w:sz w:val="22"/>
-          <w:szCs w:val="22"/>
-        </w:rPr>
-        <w:t>ipopt</w:t>
-      </w:r>
-      <w:proofErr w:type="spellEnd"/>
-      <w:r>
-        <w:rPr>
-          <w:rFonts w:ascii="Arial" w:hAnsi="Arial" w:cs="Arial"/>
-          <w:sz w:val="22"/>
-          <w:szCs w:val="22"/>
-        </w:rPr>
-        <w:t>’ folder (GPOPS-</w:t>
+        <w:t>In your GPOPS-II installation, go to the ‘ipopt’ folder (GPOPS-</w:t>
       </w:r>
       <w:r>
         <w:rPr>
@@ -834,43 +806,7 @@
           <w:sz w:val="22"/>
           <w:szCs w:val="22"/>
         </w:rPr>
-        <w:t>\</w:t>
-      </w:r>
-      <w:proofErr w:type="spellStart"/>
-      <w:r>
-        <w:rPr>
-          <w:rFonts w:ascii="Arial" w:hAnsi="Arial" w:cs="Arial"/>
-          <w:sz w:val="22"/>
-          <w:szCs w:val="22"/>
-        </w:rPr>
-        <w:t>nlp</w:t>
-      </w:r>
-      <w:proofErr w:type="spellEnd"/>
-      <w:r>
-        <w:rPr>
-          <w:rFonts w:ascii="Arial" w:hAnsi="Arial" w:cs="Arial"/>
-          <w:sz w:val="22"/>
-          <w:szCs w:val="22"/>
-        </w:rPr>
-        <w:t>\</w:t>
-      </w:r>
-      <w:proofErr w:type="spellStart"/>
-      <w:r>
-        <w:rPr>
-          <w:rFonts w:ascii="Arial" w:hAnsi="Arial" w:cs="Arial"/>
-          <w:sz w:val="22"/>
-          <w:szCs w:val="22"/>
-        </w:rPr>
-        <w:t>ipopt</w:t>
-      </w:r>
-      <w:proofErr w:type="spellEnd"/>
-      <w:r>
-        <w:rPr>
-          <w:rFonts w:ascii="Arial" w:hAnsi="Arial" w:cs="Arial"/>
-          <w:sz w:val="22"/>
-          <w:szCs w:val="22"/>
-        </w:rPr>
-        <w:t>).</w:t>
+        <w:t>\nlp\ipopt).</w:t>
       </w:r>
       <w:r>
         <w:rPr>
@@ -944,25 +880,7 @@
           <w:sz w:val="22"/>
           <w:szCs w:val="22"/>
         </w:rPr>
-        <w:t xml:space="preserve">(Mac only) If necessary, remove the quarantine attribute from the </w:t>
-      </w:r>
-      <w:proofErr w:type="spellStart"/>
-      <w:r>
-        <w:rPr>
-          <w:rFonts w:ascii="Arial" w:hAnsi="Arial" w:cs="Arial"/>
-          <w:sz w:val="22"/>
-          <w:szCs w:val="22"/>
-        </w:rPr>
-        <w:t>ipopt</w:t>
-      </w:r>
-      <w:proofErr w:type="spellEnd"/>
-      <w:r>
-        <w:rPr>
-          <w:rFonts w:ascii="Arial" w:hAnsi="Arial" w:cs="Arial"/>
-          <w:sz w:val="22"/>
-          <w:szCs w:val="22"/>
-        </w:rPr>
-        <w:t xml:space="preserve"> MEX file using the following steps:</w:t>
+        <w:t>(Mac only) If necessary, remove the quarantine attribute from the ipopt MEX file using the following steps:</w:t>
       </w:r>
     </w:p>
     <w:p>
@@ -1006,25 +924,7 @@
           <w:sz w:val="22"/>
           <w:szCs w:val="22"/>
         </w:rPr>
-        <w:t xml:space="preserve">Change directories to the </w:t>
-      </w:r>
-      <w:proofErr w:type="spellStart"/>
-      <w:r>
-        <w:rPr>
-          <w:rFonts w:ascii="Arial" w:hAnsi="Arial" w:cs="Arial"/>
-          <w:sz w:val="22"/>
-          <w:szCs w:val="22"/>
-        </w:rPr>
-        <w:t>ipopt</w:t>
-      </w:r>
-      <w:proofErr w:type="spellEnd"/>
-      <w:r>
-        <w:rPr>
-          <w:rFonts w:ascii="Arial" w:hAnsi="Arial" w:cs="Arial"/>
-          <w:sz w:val="22"/>
-          <w:szCs w:val="22"/>
-        </w:rPr>
-        <w:t xml:space="preserve"> folder within the GPOPS-II-Distribution folder</w:t>
+        <w:t>Change directories to the ipopt folder within the GPOPS-II-Distribution folder</w:t>
       </w:r>
     </w:p>
     <w:p>
@@ -1046,43 +946,7 @@
           <w:sz w:val="22"/>
           <w:szCs w:val="22"/>
         </w:rPr>
-        <w:t xml:space="preserve">Run the following command: </w:t>
-      </w:r>
-      <w:proofErr w:type="spellStart"/>
-      <w:r>
-        <w:rPr>
-          <w:rFonts w:ascii="Arial" w:hAnsi="Arial" w:cs="Arial"/>
-          <w:sz w:val="22"/>
-          <w:szCs w:val="22"/>
-        </w:rPr>
-        <w:t>xattr</w:t>
-      </w:r>
-      <w:proofErr w:type="spellEnd"/>
-      <w:r>
-        <w:rPr>
-          <w:rFonts w:ascii="Arial" w:hAnsi="Arial" w:cs="Arial"/>
-          <w:sz w:val="22"/>
-          <w:szCs w:val="22"/>
-        </w:rPr>
-        <w:t xml:space="preserve"> -d </w:t>
-      </w:r>
-      <w:proofErr w:type="spellStart"/>
-      <w:r>
-        <w:rPr>
-          <w:rFonts w:ascii="Arial" w:hAnsi="Arial" w:cs="Arial"/>
-          <w:sz w:val="22"/>
-          <w:szCs w:val="22"/>
-        </w:rPr>
-        <w:t>com.apple.quarantine</w:t>
-      </w:r>
-      <w:proofErr w:type="spellEnd"/>
-      <w:r>
-        <w:rPr>
-          <w:rFonts w:ascii="Arial" w:hAnsi="Arial" w:cs="Arial"/>
-          <w:sz w:val="22"/>
-          <w:szCs w:val="22"/>
-        </w:rPr>
-        <w:t xml:space="preserve"> ipopt.mexmaci64</w:t>
+        <w:t>Run the following command: xattr -d com.apple.quarantine ipopt.mexmaci64</w:t>
       </w:r>
     </w:p>
     <w:p>
@@ -1348,25 +1212,7 @@
           <w:sz w:val="22"/>
           <w:szCs w:val="22"/>
         </w:rPr>
-        <w:t xml:space="preserve"> to the folder where you installed </w:t>
-      </w:r>
-      <w:proofErr w:type="spellStart"/>
-      <w:r>
-        <w:rPr>
-          <w:rFonts w:ascii="Arial" w:hAnsi="Arial" w:cs="Arial"/>
-          <w:sz w:val="22"/>
-          <w:szCs w:val="22"/>
-        </w:rPr>
-        <w:t>nmsm</w:t>
-      </w:r>
-      <w:proofErr w:type="spellEnd"/>
-      <w:r>
-        <w:rPr>
-          <w:rFonts w:ascii="Arial" w:hAnsi="Arial" w:cs="Arial"/>
-          <w:sz w:val="22"/>
-          <w:szCs w:val="22"/>
-        </w:rPr>
-        <w:t>-core</w:t>
+        <w:t xml:space="preserve"> to the folder where you installed nmsm-core</w:t>
       </w:r>
       <w:r>
         <w:rPr>
@@ -1405,25 +1251,7 @@
           <w:sz w:val="22"/>
           <w:szCs w:val="22"/>
         </w:rPr>
-        <w:t xml:space="preserve">on the project file </w:t>
-      </w:r>
-      <w:proofErr w:type="spellStart"/>
-      <w:r>
-        <w:rPr>
-          <w:rFonts w:ascii="Arial" w:hAnsi="Arial" w:cs="Arial"/>
-          <w:sz w:val="22"/>
-          <w:szCs w:val="22"/>
-        </w:rPr>
-        <w:t>Project.prj</w:t>
-      </w:r>
-      <w:proofErr w:type="spellEnd"/>
-      <w:r>
-        <w:rPr>
-          <w:rFonts w:ascii="Arial" w:hAnsi="Arial" w:cs="Arial"/>
-          <w:sz w:val="22"/>
-          <w:szCs w:val="22"/>
-        </w:rPr>
-        <w:t xml:space="preserve"> to set up your environment.</w:t>
+        <w:t>on the project file Project.prj to set up your environment.</w:t>
       </w:r>
       <w:r>
         <w:rPr>
@@ -1599,23 +1427,13 @@
         </w:rPr>
         <w:t xml:space="preserve">Unzip the </w:t>
       </w:r>
-      <w:proofErr w:type="spellStart"/>
-      <w:r>
-        <w:rPr>
-          <w:rFonts w:ascii="Arial" w:hAnsi="Arial" w:cs="Arial"/>
-          <w:sz w:val="22"/>
-          <w:szCs w:val="22"/>
-        </w:rPr>
-        <w:t>nmsm</w:t>
-      </w:r>
-      <w:proofErr w:type="spellEnd"/>
-      <w:r>
-        <w:rPr>
-          <w:rFonts w:ascii="Arial" w:hAnsi="Arial" w:cs="Arial"/>
-          <w:sz w:val="22"/>
-          <w:szCs w:val="22"/>
-        </w:rPr>
-        <w:t xml:space="preserve">-tutorial </w:t>
+      <w:r>
+        <w:rPr>
+          <w:rFonts w:ascii="Arial" w:hAnsi="Arial" w:cs="Arial"/>
+          <w:sz w:val="22"/>
+          <w:szCs w:val="22"/>
+        </w:rPr>
+        <w:t xml:space="preserve">nmsm-tutorial </w:t>
       </w:r>
       <w:r>
         <w:rPr>
@@ -1647,25 +1465,7 @@
           <w:sz w:val="22"/>
           <w:szCs w:val="22"/>
         </w:rPr>
-        <w:t xml:space="preserve"> where you installed the </w:t>
-      </w:r>
-      <w:proofErr w:type="spellStart"/>
-      <w:r>
-        <w:rPr>
-          <w:rFonts w:ascii="Arial" w:hAnsi="Arial" w:cs="Arial"/>
-          <w:sz w:val="22"/>
-          <w:szCs w:val="22"/>
-        </w:rPr>
-        <w:t>nmsm</w:t>
-      </w:r>
-      <w:proofErr w:type="spellEnd"/>
-      <w:r>
-        <w:rPr>
-          <w:rFonts w:ascii="Arial" w:hAnsi="Arial" w:cs="Arial"/>
-          <w:sz w:val="22"/>
-          <w:szCs w:val="22"/>
-        </w:rPr>
-        <w:t>-core files.</w:t>
+        <w:t xml:space="preserve"> where you installed the nmsm-core files.</w:t>
       </w:r>
     </w:p>
     <w:p>
@@ -1780,27 +1580,8 @@
           <w:sz w:val="22"/>
           <w:szCs w:val="22"/>
         </w:rPr>
-        <w:t>Navigate to “</w:t>
-      </w:r>
-      <w:proofErr w:type="spellStart"/>
-      <w:r>
-        <w:rPr>
-          <w:rFonts w:ascii="Arial" w:hAnsi="Arial" w:cs="Arial"/>
-          <w:sz w:val="22"/>
-          <w:szCs w:val="22"/>
-        </w:rPr>
-        <w:t>nmsm</w:t>
-      </w:r>
-      <w:proofErr w:type="spellEnd"/>
-      <w:r>
-        <w:rPr>
-          <w:rFonts w:ascii="Arial" w:hAnsi="Arial" w:cs="Arial"/>
-          <w:sz w:val="22"/>
-          <w:szCs w:val="22"/>
-        </w:rPr>
-        <w:t>-core\</w:t>
-      </w:r>
-      <w:proofErr w:type="spellStart"/>
+        <w:t>Navigate to “nmsm-core\</w:t>
+      </w:r>
       <w:r>
         <w:rPr>
           <w:rFonts w:ascii="Arial" w:hAnsi="Arial" w:cs="Arial"/>
@@ -1809,7 +1590,6 @@
         </w:rPr>
         <w:t>gui</w:t>
       </w:r>
-      <w:proofErr w:type="spellEnd"/>
       <w:r>
         <w:rPr>
           <w:rFonts w:ascii="Arial" w:hAnsi="Arial" w:cs="Arial"/>
@@ -1934,25 +1714,7 @@
           <w:sz w:val="22"/>
           <w:szCs w:val="22"/>
         </w:rPr>
-        <w:t xml:space="preserve">Open a </w:t>
-      </w:r>
-      <w:proofErr w:type="spellStart"/>
-      <w:r>
-        <w:rPr>
-          <w:rFonts w:ascii="Arial" w:hAnsi="Arial" w:cs="Arial"/>
-          <w:sz w:val="22"/>
-          <w:szCs w:val="22"/>
-        </w:rPr>
-        <w:t>Powershell</w:t>
-      </w:r>
-      <w:proofErr w:type="spellEnd"/>
-      <w:r>
-        <w:rPr>
-          <w:rFonts w:ascii="Arial" w:hAnsi="Arial" w:cs="Arial"/>
-          <w:sz w:val="22"/>
-          <w:szCs w:val="22"/>
-        </w:rPr>
-        <w:t xml:space="preserve"> window in your OpenSim installation directory. </w:t>
+        <w:t xml:space="preserve">Open a Powershell window in your OpenSim installation directory. </w:t>
       </w:r>
     </w:p>
     <w:p>
@@ -1975,39 +1737,55 @@
           <w:sz w:val="22"/>
           <w:szCs w:val="22"/>
         </w:rPr>
-        <w:t xml:space="preserve">Run the command “opensim64 </w:t>
-      </w:r>
-      <w:r>
-        <w:rPr>
-          <w:rFonts w:ascii="Arial" w:hAnsi="Arial" w:cs="Arial"/>
-          <w:sz w:val="22"/>
-          <w:szCs w:val="22"/>
-        </w:rPr>
-        <w:t>--</w:t>
-      </w:r>
-      <w:r>
-        <w:rPr>
-          <w:rFonts w:ascii="Arial" w:hAnsi="Arial" w:cs="Arial"/>
-          <w:sz w:val="22"/>
-          <w:szCs w:val="22"/>
-        </w:rPr>
-        <w:t xml:space="preserve">reload {path to </w:t>
-      </w:r>
-      <w:r>
-        <w:rPr>
-          <w:rFonts w:ascii="Arial" w:hAnsi="Arial" w:cs="Arial"/>
-          <w:sz w:val="22"/>
-          <w:szCs w:val="22"/>
-        </w:rPr>
-        <w:t>org-opensim-rcnl</w:t>
-      </w:r>
-      <w:r>
-        <w:rPr>
-          <w:rFonts w:ascii="Arial" w:hAnsi="Arial" w:cs="Arial"/>
-          <w:sz w:val="22"/>
-          <w:szCs w:val="22"/>
-        </w:rPr>
-        <w:t>.jar}”. This file directory cannot have any spaces in it</w:t>
+        <w:t>Run the command “</w:t>
+      </w:r>
+      <w:r>
+        <w:rPr>
+          <w:rFonts w:ascii="Arial" w:hAnsi="Arial" w:cs="Arial"/>
+          <w:sz w:val="22"/>
+          <w:szCs w:val="22"/>
+        </w:rPr>
+        <w:t xml:space="preserve">opensim64 --reload </w:t>
+      </w:r>
+      <w:r>
+        <w:rPr>
+          <w:rFonts w:ascii="Arial" w:hAnsi="Arial" w:cs="Arial"/>
+          <w:sz w:val="22"/>
+          <w:szCs w:val="22"/>
+        </w:rPr>
+        <w:t>[</w:t>
+      </w:r>
+      <w:r>
+        <w:rPr>
+          <w:rFonts w:ascii="Arial" w:hAnsi="Arial" w:cs="Arial"/>
+          <w:sz w:val="22"/>
+          <w:szCs w:val="22"/>
+        </w:rPr>
+        <w:t>PATH_TO_NMSM-CORE</w:t>
+      </w:r>
+      <w:r>
+        <w:rPr>
+          <w:rFonts w:ascii="Arial" w:hAnsi="Arial" w:cs="Arial"/>
+          <w:sz w:val="22"/>
+          <w:szCs w:val="22"/>
+        </w:rPr>
+        <w:t>]</w:t>
+      </w:r>
+      <w:r>
+        <w:rPr>
+          <w:rFonts w:ascii="Arial" w:hAnsi="Arial" w:cs="Arial"/>
+          <w:sz w:val="22"/>
+          <w:szCs w:val="22"/>
+        </w:rPr>
+        <w:t>\gui\org-opensim-rcnl.jar</w:t>
+      </w:r>
+      <w:r>
+        <w:rPr>
+          <w:rFonts w:ascii="Arial" w:hAnsi="Arial" w:cs="Arial"/>
+          <w:sz w:val="22"/>
+          <w:szCs w:val="22"/>
+        </w:rPr>
+        <w:t>”. This file directory cannot have any spaces in it</w:t>
       </w:r>
       <w:r>
         <w:rPr>

</xml_diff>